<commit_message>
new project added api
</commit_message>
<xml_diff>
--- a/Documentation/Research Report.docx
+++ b/Documentation/Research Report.docx
@@ -3631,18 +3631,18 @@
       <w:pPr>
         <w:pStyle w:val="Heading2"/>
       </w:pPr>
-      <w:bookmarkStart w:id="3" w:name="_Toc327581046"/>
-      <w:bookmarkStart w:id="4" w:name="_Toc327581596"/>
-      <w:bookmarkStart w:id="5" w:name="_Toc327583376"/>
-      <w:bookmarkStart w:id="6" w:name="_Toc195278284"/>
+      <w:bookmarkStart w:id="3" w:name="_Toc195278284"/>
+      <w:bookmarkStart w:id="4" w:name="_Toc327581046"/>
+      <w:bookmarkStart w:id="5" w:name="_Toc327581596"/>
+      <w:bookmarkStart w:id="6" w:name="_Toc327583376"/>
       <w:r>
         <w:t>Problem statement</w:t>
       </w:r>
-      <w:bookmarkEnd w:id="6"/>
-    </w:p>
-    <w:bookmarkEnd w:id="3"/>
+      <w:bookmarkEnd w:id="3"/>
+    </w:p>
     <w:bookmarkEnd w:id="4"/>
     <w:bookmarkEnd w:id="5"/>
+    <w:bookmarkEnd w:id="6"/>
     <w:p>
       <w:pPr>
         <w:pStyle w:val="NoSpacing"/>
@@ -3654,7 +3654,7 @@
         <w:rPr>
           <w:lang w:val="en-US"/>
         </w:rPr>
-        <w:t xml:space="preserve">In major European cities such as </w:t>
+        <w:t xml:space="preserve">In European cities such as </w:t>
       </w:r>
       <w:r>
         <w:rPr>
@@ -4027,6 +4027,7 @@
       </w:pPr>
       <w:r>
         <w:rPr>
+          <w:noProof/>
           <w:lang w:val="en-US"/>
         </w:rPr>
         <w:lastRenderedPageBreak/>
@@ -4113,23 +4114,13 @@
         </w:rPr>
         <w:tab/>
       </w:r>
-      <w:proofErr w:type="spellStart"/>
       <w:r>
         <w:rPr>
           <w:i/>
           <w:iCs/>
           <w:lang w:val="en-US"/>
         </w:rPr>
-        <w:t>GoGaming</w:t>
-      </w:r>
-      <w:proofErr w:type="spellEnd"/>
-      <w:r>
-        <w:rPr>
-          <w:i/>
-          <w:iCs/>
-          <w:lang w:val="en-US"/>
-        </w:rPr>
-        <w:t>, Eindhoven</w:t>
+        <w:t>GoGaming, Eindhoven</w:t>
       </w:r>
       <w:r>
         <w:rPr>
@@ -4159,6 +4150,7 @@
       </w:pPr>
       <w:r>
         <w:rPr>
+          <w:noProof/>
           <w:lang w:val="en-US"/>
         </w:rPr>
         <w:drawing>
@@ -4319,10 +4311,10 @@
         <w:pStyle w:val="Heading2"/>
       </w:pPr>
       <w:bookmarkStart w:id="8" w:name="_Toc507670776"/>
-      <w:bookmarkStart w:id="9" w:name="_Toc327581048"/>
-      <w:bookmarkStart w:id="10" w:name="_Toc327581598"/>
-      <w:bookmarkStart w:id="11" w:name="_Toc327583378"/>
-      <w:bookmarkStart w:id="12" w:name="_Toc195278286"/>
+      <w:bookmarkStart w:id="9" w:name="_Toc195278286"/>
+      <w:bookmarkStart w:id="10" w:name="_Toc327581048"/>
+      <w:bookmarkStart w:id="11" w:name="_Toc327581598"/>
+      <w:bookmarkStart w:id="12" w:name="_Toc327583378"/>
       <w:r>
         <w:t>Strateg</w:t>
       </w:r>
@@ -4330,7 +4322,7 @@
       <w:r>
         <w:t>y</w:t>
       </w:r>
-      <w:bookmarkEnd w:id="12"/>
+      <w:bookmarkEnd w:id="9"/>
     </w:p>
     <w:p>
       <w:pPr>
@@ -4493,9 +4485,9 @@
         <w:pStyle w:val="Heading2"/>
       </w:pPr>
       <w:bookmarkStart w:id="14" w:name="_Toc195278288"/>
-      <w:bookmarkEnd w:id="9"/>
       <w:bookmarkEnd w:id="10"/>
       <w:bookmarkEnd w:id="11"/>
+      <w:bookmarkEnd w:id="12"/>
       <w:r>
         <w:t>End products</w:t>
       </w:r>
@@ -4517,13 +4509,7 @@
         <w:rPr>
           <w:lang w:val="en-NL"/>
         </w:rPr>
-        <w:t>I</w:t>
-      </w:r>
-      <w:r>
-        <w:rPr>
-          <w:lang w:val="en-NL"/>
-        </w:rPr>
-        <w:t>nteractive seat map with real-time seat availability and visual zones (VIP, Pro, Console)</w:t>
+        <w:t>Interactive seat map with real-time seat availability and visual zones (VIP, Pro, Console)</w:t>
       </w:r>
       <w:r>
         <w:rPr>
@@ -4595,21 +4581,7 @@
         <w:rPr>
           <w:lang w:val="en-NL"/>
         </w:rPr>
-        <w:t xml:space="preserve">Custom data access layer using </w:t>
-      </w:r>
-      <w:proofErr w:type="spellStart"/>
-      <w:r>
-        <w:rPr>
-          <w:lang w:val="en-NL"/>
-        </w:rPr>
-        <w:t>QueryBuilder.cs</w:t>
-      </w:r>
-      <w:proofErr w:type="spellEnd"/>
-      <w:r>
-        <w:rPr>
-          <w:lang w:val="en-NL"/>
-        </w:rPr>
-        <w:t xml:space="preserve"> for direct SQL interaction</w:t>
+        <w:t>Custom data access layer using QueryBuilder.cs for direct SQL interaction</w:t>
       </w:r>
       <w:r>
         <w:rPr>
@@ -4633,21 +4605,7 @@
         <w:rPr>
           <w:lang w:val="en-NL"/>
         </w:rPr>
-        <w:t xml:space="preserve">Authentication system based on </w:t>
-      </w:r>
-      <w:proofErr w:type="spellStart"/>
-      <w:r>
-        <w:rPr>
-          <w:lang w:val="en-NL"/>
-        </w:rPr>
-        <w:t>sesson</w:t>
-      </w:r>
-      <w:proofErr w:type="spellEnd"/>
-      <w:r>
-        <w:rPr>
-          <w:lang w:val="en-NL"/>
-        </w:rPr>
-        <w:t xml:space="preserve"> storage and role permissions (extensible)</w:t>
+        <w:t>Authentication system based on sesson storage and role permissions (extensible)</w:t>
       </w:r>
       <w:r>
         <w:rPr>
@@ -4821,12 +4779,12 @@
           <w:lang w:val="en-NL"/>
         </w:rPr>
       </w:pPr>
-      <w:bookmarkStart w:id="17" w:name="_Toc507670781"/>
-      <w:bookmarkStart w:id="18" w:name="_Toc195278291"/>
+      <w:bookmarkStart w:id="17" w:name="_Toc195278291"/>
+      <w:bookmarkStart w:id="18" w:name="_Toc507670781"/>
       <w:r>
         <w:t>Research Design</w:t>
       </w:r>
-      <w:bookmarkEnd w:id="18"/>
+      <w:bookmarkEnd w:id="17"/>
     </w:p>
     <w:p>
       <w:pPr>
@@ -4851,19 +4809,11 @@
           <w:lang w:val="en-NL"/>
         </w:rPr>
       </w:pPr>
-      <w:proofErr w:type="spellStart"/>
-      <w:r>
-        <w:rPr>
-          <w:lang w:val="en-NL"/>
-        </w:rPr>
-        <w:t>Analyzing</w:t>
-      </w:r>
-      <w:proofErr w:type="spellEnd"/>
-      <w:r>
-        <w:rPr>
-          <w:lang w:val="en-NL"/>
-        </w:rPr>
-        <w:t xml:space="preserve"> existing booking systems</w:t>
+      <w:r>
+        <w:rPr>
+          <w:lang w:val="en-NL"/>
+        </w:rPr>
+        <w:t>Analyzing existing booking systems</w:t>
       </w:r>
     </w:p>
     <w:p>
@@ -4929,7 +4879,7 @@
         <w:pStyle w:val="Heading2"/>
       </w:pPr>
       <w:bookmarkStart w:id="19" w:name="_Toc195278292"/>
-      <w:bookmarkEnd w:id="17"/>
+      <w:bookmarkEnd w:id="18"/>
       <w:r>
         <w:t>Data Collection Methods</w:t>
       </w:r>
@@ -4975,21 +4925,7 @@
         <w:rPr>
           <w:lang w:val="en-NL"/>
         </w:rPr>
-        <w:t xml:space="preserve">Screenshots, video recordings, and </w:t>
-      </w:r>
-      <w:proofErr w:type="spellStart"/>
-      <w:r>
-        <w:rPr>
-          <w:lang w:val="en-NL"/>
-        </w:rPr>
-        <w:t>mockup</w:t>
-      </w:r>
-      <w:proofErr w:type="spellEnd"/>
-      <w:r>
-        <w:rPr>
-          <w:lang w:val="en-NL"/>
-        </w:rPr>
-        <w:t xml:space="preserve"> evaluations</w:t>
+        <w:t>Screenshots, video recordings, and mockup evaluations</w:t>
       </w:r>
     </w:p>
     <w:p>
@@ -5066,31 +5002,7 @@
         <w:rPr>
           <w:lang w:val="en-NL"/>
         </w:rPr>
-        <w:t>Test users (</w:t>
-      </w:r>
-      <w:r>
-        <w:rPr>
-          <w:lang w:val="en-NL"/>
-        </w:rPr>
-        <w:t>classmates</w:t>
-      </w:r>
-      <w:r>
-        <w:rPr>
-          <w:lang w:val="en-NL"/>
-        </w:rPr>
-        <w:t xml:space="preserve">, </w:t>
-      </w:r>
-      <w:r>
-        <w:rPr>
-          <w:lang w:val="en-NL"/>
-        </w:rPr>
-        <w:t>teachers, friends</w:t>
-      </w:r>
-      <w:r>
-        <w:rPr>
-          <w:lang w:val="en-NL"/>
-        </w:rPr>
-        <w:t>) interacted with early versions of the seat map and booking flow</w:t>
+        <w:t>Test users (classmates, teachers, friends) interacted with early versions of the seat map and booking flow</w:t>
       </w:r>
     </w:p>
     <w:p>
@@ -5108,21 +5020,7 @@
         <w:rPr>
           <w:lang w:val="en-NL"/>
         </w:rPr>
-        <w:t xml:space="preserve">Feedback </w:t>
-      </w:r>
-      <w:proofErr w:type="spellStart"/>
-      <w:r>
-        <w:rPr>
-          <w:lang w:val="en-NL"/>
-        </w:rPr>
-        <w:t>centered</w:t>
-      </w:r>
-      <w:proofErr w:type="spellEnd"/>
-      <w:r>
-        <w:rPr>
-          <w:lang w:val="en-NL"/>
-        </w:rPr>
-        <w:t xml:space="preserve"> around:</w:t>
+        <w:t>Feedback centered around:</w:t>
       </w:r>
     </w:p>
     <w:p>
@@ -5176,16 +5074,8 @@
         <w:rPr>
           <w:lang w:val="en-NL"/>
         </w:rPr>
-        <w:t xml:space="preserve">Receiving the feedback from teachers in </w:t>
-      </w:r>
-      <w:proofErr w:type="spellStart"/>
-      <w:r>
-        <w:rPr>
-          <w:lang w:val="en-NL"/>
-        </w:rPr>
-        <w:t>Feedpulse</w:t>
-      </w:r>
-      <w:proofErr w:type="spellEnd"/>
+        <w:t>Receiving the feedback from teachers in Feedpulse</w:t>
+      </w:r>
     </w:p>
     <w:p>
       <w:pPr>
@@ -5290,21 +5180,7 @@
         <w:rPr>
           <w:lang w:val="en-NL"/>
         </w:rPr>
-        <w:t>. Contains view models for booking, menu management, and customer views (e.g., _</w:t>
-      </w:r>
-      <w:proofErr w:type="spellStart"/>
-      <w:r>
-        <w:rPr>
-          <w:lang w:val="en-NL"/>
-        </w:rPr>
-        <w:t>CustomerLayout.cshtml</w:t>
-      </w:r>
-      <w:proofErr w:type="spellEnd"/>
-      <w:r>
-        <w:rPr>
-          <w:lang w:val="en-NL"/>
-        </w:rPr>
-        <w:t>).</w:t>
+        <w:t>. Contains view models for booking, menu management, and customer views (e.g., _CustomerLayout.cshtml).</w:t>
       </w:r>
     </w:p>
     <w:p>
@@ -5330,21 +5206,7 @@
         <w:rPr>
           <w:lang w:val="en-NL"/>
         </w:rPr>
-        <w:t xml:space="preserve"> Business logic hub, handling coordination between repositories and data operations (e.g., </w:t>
-      </w:r>
-      <w:proofErr w:type="spellStart"/>
-      <w:r>
-        <w:rPr>
-          <w:lang w:val="en-NL"/>
-        </w:rPr>
-        <w:t>BookingService.cs</w:t>
-      </w:r>
-      <w:proofErr w:type="spellEnd"/>
-      <w:r>
-        <w:rPr>
-          <w:lang w:val="en-NL"/>
-        </w:rPr>
-        <w:t>).</w:t>
+        <w:t xml:space="preserve"> Business logic hub, handling coordination between repositories and data operations (e.g., BookingService.cs).</w:t>
       </w:r>
     </w:p>
     <w:p>
@@ -5370,35 +5232,21 @@
         <w:rPr>
           <w:lang w:val="en-NL"/>
         </w:rPr>
-        <w:t xml:space="preserve"> Interacts with the SQL Server database using a custom </w:t>
-      </w:r>
-      <w:proofErr w:type="spellStart"/>
-      <w:r>
-        <w:rPr>
-          <w:lang w:val="en-NL"/>
-        </w:rPr>
-        <w:t>QueryBuilder</w:t>
-      </w:r>
-      <w:proofErr w:type="spellEnd"/>
-      <w:r>
-        <w:rPr>
-          <w:lang w:val="en-NL"/>
-        </w:rPr>
-        <w:t xml:space="preserve"> class, enabling raw SQL execution with parameterization.</w:t>
+        <w:t xml:space="preserve"> Interacts with the SQL Server database using a custom QueryBuilder class, enabling raw SQL execution with parameterization.</w:t>
       </w:r>
     </w:p>
     <w:p>
       <w:pPr>
         <w:pStyle w:val="Heading3"/>
       </w:pPr>
-      <w:bookmarkStart w:id="25" w:name="_Toc327581056"/>
-      <w:bookmarkStart w:id="26" w:name="_Toc327581606"/>
-      <w:bookmarkStart w:id="27" w:name="_Toc327583386"/>
-      <w:bookmarkStart w:id="28" w:name="_Toc195278298"/>
+      <w:bookmarkStart w:id="25" w:name="_Toc195278298"/>
+      <w:bookmarkStart w:id="26" w:name="_Toc327581056"/>
+      <w:bookmarkStart w:id="27" w:name="_Toc327581606"/>
+      <w:bookmarkStart w:id="28" w:name="_Toc327583386"/>
       <w:r>
         <w:t>Key Functional Modules</w:t>
       </w:r>
-      <w:bookmarkEnd w:id="28"/>
+      <w:bookmarkEnd w:id="25"/>
     </w:p>
     <w:p/>
     <w:p/>
@@ -5496,33 +5344,11 @@
           <w:lang w:val="en-NL"/>
         </w:rPr>
       </w:pPr>
-      <w:proofErr w:type="spellStart"/>
-      <w:r>
-        <w:rPr>
-          <w:lang w:val="en-NL"/>
-        </w:rPr>
-        <w:t>BookingService</w:t>
-      </w:r>
-      <w:proofErr w:type="spellEnd"/>
-      <w:r>
-        <w:rPr>
-          <w:lang w:val="en-NL"/>
-        </w:rPr>
-        <w:t xml:space="preserve"> handles seat availability checks and passes data to the </w:t>
-      </w:r>
-      <w:proofErr w:type="spellStart"/>
-      <w:r>
-        <w:rPr>
-          <w:lang w:val="en-NL"/>
-        </w:rPr>
-        <w:t>BookingRepository</w:t>
-      </w:r>
-      <w:proofErr w:type="spellEnd"/>
-      <w:r>
-        <w:rPr>
-          <w:lang w:val="en-NL"/>
-        </w:rPr>
-        <w:t xml:space="preserve"> for persistence.</w:t>
+      <w:r>
+        <w:rPr>
+          <w:lang w:val="en-NL"/>
+        </w:rPr>
+        <w:t>BookingService handles seat availability checks and passes data to the BookingRepository for persistence.</w:t>
       </w:r>
     </w:p>
     <w:p>
@@ -5539,21 +5365,7 @@
         <w:rPr>
           <w:lang w:val="en-NL"/>
         </w:rPr>
-        <w:t>Bookings are inserted with SCOPE_</w:t>
-      </w:r>
-      <w:proofErr w:type="gramStart"/>
-      <w:r>
-        <w:rPr>
-          <w:lang w:val="en-NL"/>
-        </w:rPr>
-        <w:t>IDENTITY(</w:t>
-      </w:r>
-      <w:proofErr w:type="gramEnd"/>
-      <w:r>
-        <w:rPr>
-          <w:lang w:val="en-NL"/>
-        </w:rPr>
-        <w:t>) to return the ID.</w:t>
+        <w:t>Bookings are inserted with SCOPE_IDENTITY() to return the ID.</w:t>
       </w:r>
     </w:p>
     <w:p>
@@ -5587,21 +5399,7 @@
         <w:rPr>
           <w:lang w:val="en-NL"/>
         </w:rPr>
-        <w:t xml:space="preserve"> seats are </w:t>
-      </w:r>
-      <w:proofErr w:type="spellStart"/>
-      <w:r>
-        <w:rPr>
-          <w:lang w:val="en-NL"/>
-        </w:rPr>
-        <w:t>modeled</w:t>
-      </w:r>
-      <w:proofErr w:type="spellEnd"/>
-      <w:r>
-        <w:rPr>
-          <w:lang w:val="en-NL"/>
-        </w:rPr>
-        <w:t xml:space="preserve"> as distinct entities.</w:t>
+        <w:t xml:space="preserve"> seats are modeled as distinct entities.</w:t>
       </w:r>
     </w:p>
     <w:p>
@@ -5653,21 +5451,7 @@
         <w:rPr>
           <w:lang w:val="en-NL"/>
         </w:rPr>
-        <w:t xml:space="preserve">Users will visually see all seats and their </w:t>
-      </w:r>
-      <w:proofErr w:type="gramStart"/>
-      <w:r>
-        <w:rPr>
-          <w:lang w:val="en-NL"/>
-        </w:rPr>
-        <w:t>current status</w:t>
-      </w:r>
-      <w:proofErr w:type="gramEnd"/>
-      <w:r>
-        <w:rPr>
-          <w:lang w:val="en-NL"/>
-        </w:rPr>
-        <w:t>.</w:t>
+        <w:t>Users will visually see all seats and their current status.</w:t>
       </w:r>
     </w:p>
     <w:p>
@@ -5903,19 +5687,11 @@
           <w:lang w:val="en-NL"/>
         </w:rPr>
       </w:pPr>
-      <w:proofErr w:type="spellStart"/>
-      <w:r>
-        <w:rPr>
-          <w:lang w:val="en-NL"/>
-        </w:rPr>
-        <w:t>QueryBuilder</w:t>
-      </w:r>
-      <w:proofErr w:type="spellEnd"/>
-      <w:r>
-        <w:rPr>
-          <w:lang w:val="en-NL"/>
-        </w:rPr>
-        <w:t xml:space="preserve"> allows flexible, secure SQL execution.</w:t>
+      <w:r>
+        <w:rPr>
+          <w:lang w:val="en-NL"/>
+        </w:rPr>
+        <w:t>QueryBuilder allows flexible, secure SQL execution.</w:t>
       </w:r>
     </w:p>
     <w:p>
@@ -6101,7 +5877,7 @@
           </mc:Choice>
           <mc:Fallback>
             <w:pict>
-              <v:shapetype w14:anchorId="73864692" id="_x0000_t75" coordsize="21600,21600" o:spt="75" o:preferrelative="t" path="m@4@5l@4@11@9@11@9@5xe" filled="f" stroked="f">
+              <v:shapetype w14:anchorId="16129EE9" id="_x0000_t75" coordsize="21600,21600" o:spt="75" o:preferrelative="t" path="m@4@5l@4@11@9@11@9@5xe" filled="f" stroked="f">
                 <v:stroke joinstyle="miter"/>
                 <v:formulas>
                   <v:f eqn="if lineDrawn pixelLineWidth 0"/>
@@ -6131,43 +5907,13 @@
         <w:rPr>
           <w:lang w:val="en-US"/>
         </w:rPr>
-        <w:t xml:space="preserve">based authorization attribute called </w:t>
-      </w:r>
-      <w:proofErr w:type="spellStart"/>
-      <w:proofErr w:type="gramStart"/>
-      <w:r>
-        <w:rPr>
-          <w:lang w:val="en-US"/>
-        </w:rPr>
-        <w:t>SessionAuthorizeAttribute</w:t>
-      </w:r>
-      <w:proofErr w:type="spellEnd"/>
-      <w:r>
-        <w:rPr>
-          <w:lang w:val="en-US"/>
-        </w:rPr>
-        <w:t>(</w:t>
-      </w:r>
-      <w:proofErr w:type="gramEnd"/>
-      <w:r>
-        <w:rPr>
-          <w:lang w:val="en-US"/>
-        </w:rPr>
-        <w:t xml:space="preserve">Because there are no built-in mechanisms to use for </w:t>
-      </w:r>
-      <w:proofErr w:type="spellStart"/>
-      <w:r>
-        <w:rPr>
-          <w:lang w:val="en-US"/>
-        </w:rPr>
-        <w:t>sessons</w:t>
-      </w:r>
-      <w:proofErr w:type="spellEnd"/>
-      <w:r>
-        <w:rPr>
-          <w:lang w:val="en-US"/>
-        </w:rPr>
-        <w:t>).</w:t>
+        <w:t>based authorization attribute called SessionAuthorizeAttribute</w:t>
+      </w:r>
+      <w:r>
+        <w:rPr>
+          <w:lang w:val="en-US"/>
+        </w:rPr>
+        <w:t>(Because there are no built-in mechanisms to use for sessons).</w:t>
       </w:r>
     </w:p>
     <w:p>
@@ -6249,7 +5995,7 @@
           </mc:Choice>
           <mc:Fallback>
             <w:pict>
-              <v:shape w14:anchorId="23ABD2F5" id="Ink 3" o:spid="_x0000_s1026" type="#_x0000_t75" style="position:absolute;margin-left:277.6pt;margin-top:-17.55pt;width:73.9pt;height:47.65pt;z-index:251661316;visibility:visible;mso-wrap-style:square;mso-wrap-distance-left:9pt;mso-wrap-distance-top:0;mso-wrap-distance-right:9pt;mso-wrap-distance-bottom:0;mso-position-horizontal:absolute;mso-position-horizontal-relative:text;mso-position-vertical:absolute;mso-position-vertical-relative:text" o:gfxdata="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">
+              <v:shape w14:anchorId="19D32EE9" id="Ink 3" o:spid="_x0000_s1026" type="#_x0000_t75" style="position:absolute;margin-left:277.6pt;margin-top:-17.55pt;width:73.9pt;height:47.65pt;z-index:251661316;visibility:visible;mso-wrap-style:square;mso-wrap-distance-left:9pt;mso-wrap-distance-top:0;mso-wrap-distance-right:9pt;mso-wrap-distance-bottom:0;mso-position-horizontal:absolute;mso-position-horizontal-relative:text;mso-position-vertical:absolute;mso-position-vertical-relative:text" o:gfxdata="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">
                 <v:imagedata r:id="rId17" o:title=""/>
               </v:shape>
             </w:pict>
@@ -6263,8 +6009,6 @@
         </w:rPr>
         <w:t xml:space="preserve">public override void </w:t>
       </w:r>
-      <w:proofErr w:type="spellStart"/>
-      <w:proofErr w:type="gramStart"/>
       <w:r>
         <w:rPr>
           <w:color w:val="1F497D" w:themeColor="text2"/>
@@ -6272,27 +6016,11 @@
         </w:rPr>
         <w:t>OnActionExecuting</w:t>
       </w:r>
-      <w:proofErr w:type="spellEnd"/>
-      <w:r>
-        <w:rPr>
-          <w:lang w:val="en-US"/>
-        </w:rPr>
-        <w:t>(</w:t>
-      </w:r>
-      <w:proofErr w:type="spellStart"/>
-      <w:proofErr w:type="gramEnd"/>
-      <w:r>
-        <w:rPr>
-          <w:lang w:val="en-US"/>
-        </w:rPr>
-        <w:t>ActionExecutingContext</w:t>
-      </w:r>
-      <w:proofErr w:type="spellEnd"/>
-      <w:r>
-        <w:rPr>
-          <w:lang w:val="en-US"/>
-        </w:rPr>
-        <w:t xml:space="preserve"> context)</w:t>
+      <w:r>
+        <w:rPr>
+          <w:lang w:val="en-US"/>
+        </w:rPr>
+        <w:t>(ActionExecutingContext context)</w:t>
       </w:r>
     </w:p>
     <w:p>
@@ -6331,166 +6059,80 @@
         <w:rPr>
           <w:lang w:val="en-US"/>
         </w:rPr>
-        <w:t xml:space="preserve"> user = </w:t>
-      </w:r>
-      <w:proofErr w:type="spellStart"/>
-      <w:proofErr w:type="gramStart"/>
-      <w:r>
-        <w:rPr>
-          <w:lang w:val="en-US"/>
-        </w:rPr>
-        <w:t>context.HttpContext.Session</w:t>
-      </w:r>
-      <w:proofErr w:type="gramEnd"/>
-      <w:r>
-        <w:rPr>
-          <w:lang w:val="en-US"/>
-        </w:rPr>
-        <w:t>.GetString</w:t>
-      </w:r>
-      <w:proofErr w:type="spellEnd"/>
-      <w:r>
-        <w:rPr>
-          <w:lang w:val="en-US"/>
-        </w:rPr>
-        <w:t>("User"</w:t>
-      </w:r>
-      <w:proofErr w:type="gramStart"/>
+        <w:t xml:space="preserve"> user = context.HttpContext.Session.GetString("User");</w:t>
+      </w:r>
+    </w:p>
+    <w:p>
+      <w:pPr>
+        <w:rPr>
+          <w:lang w:val="en-US"/>
+        </w:rPr>
+      </w:pPr>
+      <w:r>
+        <w:rPr>
+          <w:color w:val="8064A2" w:themeColor="accent4"/>
+          <w:lang w:val="en-US"/>
+        </w:rPr>
+        <w:t xml:space="preserve">    if </w:t>
+      </w:r>
+      <w:r>
+        <w:rPr>
+          <w:lang w:val="en-US"/>
+        </w:rPr>
+        <w:t>(string.IsNullOrEmpty(user))</w:t>
+      </w:r>
+    </w:p>
+    <w:p>
+      <w:pPr>
+        <w:rPr>
+          <w:lang w:val="en-US"/>
+        </w:rPr>
+      </w:pPr>
+      <w:r>
+        <w:rPr>
+          <w:lang w:val="en-US"/>
+        </w:rPr>
+        <w:t xml:space="preserve">    {</w:t>
+      </w:r>
+    </w:p>
+    <w:p>
+      <w:pPr>
+        <w:rPr>
+          <w:lang w:val="en-US"/>
+        </w:rPr>
+      </w:pPr>
+      <w:r>
+        <w:rPr>
+          <w:lang w:val="en-US"/>
+        </w:rPr>
+        <w:t xml:space="preserve">        context.Result = </w:t>
+      </w:r>
+      <w:r>
+        <w:rPr>
+          <w:color w:val="8064A2" w:themeColor="accent4"/>
+          <w:lang w:val="en-US"/>
+        </w:rPr>
+        <w:t>new</w:t>
+      </w:r>
+      <w:r>
+        <w:rPr>
+          <w:lang w:val="en-US"/>
+        </w:rPr>
+        <w:t xml:space="preserve"> RedirectToActionResult("Login", "Auth", </w:t>
+      </w:r>
+      <w:r>
+        <w:rPr>
+          <w:color w:val="1F497D" w:themeColor="text2"/>
+          <w:lang w:val="en-US"/>
+        </w:rPr>
+        <w:t>null</w:t>
+      </w:r>
       <w:r>
         <w:rPr>
           <w:lang w:val="en-US"/>
         </w:rPr>
         <w:t>);</w:t>
       </w:r>
-      <w:proofErr w:type="gramEnd"/>
-    </w:p>
-    <w:p>
-      <w:pPr>
-        <w:rPr>
-          <w:lang w:val="en-US"/>
-        </w:rPr>
-      </w:pPr>
-      <w:r>
-        <w:rPr>
-          <w:color w:val="8064A2" w:themeColor="accent4"/>
-          <w:lang w:val="en-US"/>
-        </w:rPr>
-        <w:t xml:space="preserve">    if </w:t>
-      </w:r>
-      <w:r>
-        <w:rPr>
-          <w:lang w:val="en-US"/>
-        </w:rPr>
-        <w:t>(</w:t>
-      </w:r>
-      <w:proofErr w:type="spellStart"/>
-      <w:proofErr w:type="gramStart"/>
-      <w:r>
-        <w:rPr>
-          <w:lang w:val="en-US"/>
-        </w:rPr>
-        <w:t>string.IsNullOrEmpty</w:t>
-      </w:r>
-      <w:proofErr w:type="spellEnd"/>
-      <w:proofErr w:type="gramEnd"/>
-      <w:r>
-        <w:rPr>
-          <w:lang w:val="en-US"/>
-        </w:rPr>
-        <w:t>(user))</w:t>
-      </w:r>
-    </w:p>
-    <w:p>
-      <w:pPr>
-        <w:rPr>
-          <w:lang w:val="en-US"/>
-        </w:rPr>
-      </w:pPr>
-      <w:r>
-        <w:rPr>
-          <w:lang w:val="en-US"/>
-        </w:rPr>
-        <w:t xml:space="preserve">    {</w:t>
-      </w:r>
-    </w:p>
-    <w:p>
-      <w:pPr>
-        <w:rPr>
-          <w:lang w:val="en-US"/>
-        </w:rPr>
-      </w:pPr>
-      <w:r>
-        <w:rPr>
-          <w:lang w:val="en-US"/>
-        </w:rPr>
-        <w:t xml:space="preserve">        </w:t>
-      </w:r>
-      <w:proofErr w:type="spellStart"/>
-      <w:proofErr w:type="gramStart"/>
-      <w:r>
-        <w:rPr>
-          <w:lang w:val="en-US"/>
-        </w:rPr>
-        <w:t>context.Result</w:t>
-      </w:r>
-      <w:proofErr w:type="spellEnd"/>
-      <w:proofErr w:type="gramEnd"/>
-      <w:r>
-        <w:rPr>
-          <w:lang w:val="en-US"/>
-        </w:rPr>
-        <w:t xml:space="preserve"> = </w:t>
-      </w:r>
-      <w:r>
-        <w:rPr>
-          <w:color w:val="8064A2" w:themeColor="accent4"/>
-          <w:lang w:val="en-US"/>
-        </w:rPr>
-        <w:t>new</w:t>
-      </w:r>
-      <w:r>
-        <w:rPr>
-          <w:lang w:val="en-US"/>
-        </w:rPr>
-        <w:t xml:space="preserve"> </w:t>
-      </w:r>
-      <w:proofErr w:type="spellStart"/>
-      <w:proofErr w:type="gramStart"/>
-      <w:r>
-        <w:rPr>
-          <w:lang w:val="en-US"/>
-        </w:rPr>
-        <w:t>RedirectToActionResult</w:t>
-      </w:r>
-      <w:proofErr w:type="spellEnd"/>
-      <w:r>
-        <w:rPr>
-          <w:lang w:val="en-US"/>
-        </w:rPr>
-        <w:t>(</w:t>
-      </w:r>
-      <w:proofErr w:type="gramEnd"/>
-      <w:r>
-        <w:rPr>
-          <w:lang w:val="en-US"/>
-        </w:rPr>
-        <w:t xml:space="preserve">"Login", "Auth", </w:t>
-      </w:r>
-      <w:r>
-        <w:rPr>
-          <w:color w:val="1F497D" w:themeColor="text2"/>
-          <w:lang w:val="en-US"/>
-        </w:rPr>
-        <w:t>null</w:t>
-      </w:r>
-      <w:proofErr w:type="gramStart"/>
-      <w:r>
-        <w:rPr>
-          <w:lang w:val="en-US"/>
-        </w:rPr>
-        <w:t>);</w:t>
-      </w:r>
-      <w:proofErr w:type="gramEnd"/>
     </w:p>
     <w:p>
       <w:pPr>
@@ -6535,49 +6177,7 @@
         <w:rPr>
           <w:lang w:val="en-NL"/>
         </w:rPr>
-        <w:t xml:space="preserve">The </w:t>
-      </w:r>
-      <w:proofErr w:type="spellStart"/>
-      <w:r>
-        <w:rPr>
-          <w:lang w:val="en-NL"/>
-        </w:rPr>
-        <w:t>SessionAuthorizeAttribute</w:t>
-      </w:r>
-      <w:proofErr w:type="spellEnd"/>
-      <w:r>
-        <w:rPr>
-          <w:lang w:val="en-NL"/>
-        </w:rPr>
-        <w:t xml:space="preserve"> class inherits from </w:t>
-      </w:r>
-      <w:proofErr w:type="spellStart"/>
-      <w:r>
-        <w:rPr>
-          <w:lang w:val="en-NL"/>
-        </w:rPr>
-        <w:t>ActionFilterAttribute</w:t>
-      </w:r>
-      <w:proofErr w:type="spellEnd"/>
-      <w:r>
-        <w:rPr>
-          <w:lang w:val="en-NL"/>
-        </w:rPr>
-        <w:t xml:space="preserve"> and overrides the </w:t>
-      </w:r>
-      <w:proofErr w:type="spellStart"/>
-      <w:r>
-        <w:rPr>
-          <w:lang w:val="en-NL"/>
-        </w:rPr>
-        <w:t>OnActionExecuting</w:t>
-      </w:r>
-      <w:proofErr w:type="spellEnd"/>
-      <w:r>
-        <w:rPr>
-          <w:lang w:val="en-NL"/>
-        </w:rPr>
-        <w:t xml:space="preserve"> method. It checks whether the session variable User exists</w:t>
+        <w:t>The SessionAuthorizeAttribute class inherits from ActionFilterAttribute and overrides the OnActionExecuting method. It checks whether the session variable User exists</w:t>
       </w:r>
       <w:r>
         <w:rPr>
@@ -6639,9 +6239,9 @@
         </w:rPr>
       </w:pPr>
     </w:p>
-    <w:bookmarkEnd w:id="25"/>
     <w:bookmarkEnd w:id="26"/>
     <w:bookmarkEnd w:id="27"/>
+    <w:bookmarkEnd w:id="28"/>
     <w:p>
       <w:pPr>
         <w:autoSpaceDE w:val="0"/>
@@ -6667,7 +6267,6 @@
         </w:rPr>
         <w:t>[</w:t>
       </w:r>
-      <w:proofErr w:type="spellStart"/>
       <w:r>
         <w:rPr>
           <w:rFonts w:ascii="Cascadia Mono" w:eastAsiaTheme="minorHAnsi" w:hAnsi="Cascadia Mono" w:cs="Cascadia Mono"/>
@@ -6679,7 +6278,6 @@
         </w:rPr>
         <w:t>SessionAuthorize</w:t>
       </w:r>
-      <w:proofErr w:type="spellEnd"/>
       <w:r>
         <w:rPr>
           <w:rFonts w:ascii="Cascadia Mono" w:eastAsiaTheme="minorHAnsi" w:hAnsi="Cascadia Mono" w:cs="Cascadia Mono"/>
@@ -6750,8 +6348,6 @@
         </w:rPr>
         <w:t xml:space="preserve"> </w:t>
       </w:r>
-      <w:proofErr w:type="spellStart"/>
-      <w:proofErr w:type="gramStart"/>
       <w:r>
         <w:rPr>
           <w:rFonts w:ascii="Cascadia Mono" w:eastAsiaTheme="minorHAnsi" w:hAnsi="Cascadia Mono" w:cs="Cascadia Mono"/>
@@ -6763,7 +6359,6 @@
         </w:rPr>
         <w:t>CustomerController</w:t>
       </w:r>
-      <w:proofErr w:type="spellEnd"/>
       <w:r>
         <w:rPr>
           <w:rFonts w:ascii="Cascadia Mono" w:eastAsiaTheme="minorHAnsi" w:hAnsi="Cascadia Mono" w:cs="Cascadia Mono"/>
@@ -6773,19 +6368,7 @@
           <w:highlight w:val="white"/>
           <w:lang w:val="en-NL"/>
         </w:rPr>
-        <w:t xml:space="preserve"> :</w:t>
-      </w:r>
-      <w:proofErr w:type="gramEnd"/>
-      <w:r>
-        <w:rPr>
-          <w:rFonts w:ascii="Cascadia Mono" w:eastAsiaTheme="minorHAnsi" w:hAnsi="Cascadia Mono" w:cs="Cascadia Mono"/>
-          <w:color w:val="000000"/>
-          <w:sz w:val="19"/>
-          <w:szCs w:val="19"/>
-          <w:highlight w:val="white"/>
-          <w:lang w:val="en-NL"/>
-        </w:rPr>
-        <w:t xml:space="preserve"> </w:t>
+        <w:t xml:space="preserve"> : </w:t>
       </w:r>
       <w:r>
         <w:rPr>
@@ -6835,29 +6418,7 @@
           <w:highlight w:val="white"/>
           <w:lang w:val="en-NL"/>
         </w:rPr>
-        <w:t xml:space="preserve">I plan to extend my </w:t>
-      </w:r>
-      <w:proofErr w:type="gramStart"/>
-      <w:r>
-        <w:rPr>
-          <w:rFonts w:eastAsiaTheme="minorHAnsi" w:cs="Arial"/>
-          <w:sz w:val="19"/>
-          <w:szCs w:val="19"/>
-          <w:highlight w:val="white"/>
-          <w:lang w:val="en-NL"/>
-        </w:rPr>
-        <w:t>custom made</w:t>
-      </w:r>
-      <w:proofErr w:type="gramEnd"/>
-      <w:r>
-        <w:rPr>
-          <w:rFonts w:eastAsiaTheme="minorHAnsi" w:cs="Arial"/>
-          <w:sz w:val="19"/>
-          <w:szCs w:val="19"/>
-          <w:highlight w:val="white"/>
-          <w:lang w:val="en-NL"/>
-        </w:rPr>
-        <w:t xml:space="preserve"> attribute </w:t>
+        <w:t xml:space="preserve">I plan to extend my custom made attribute </w:t>
       </w:r>
       <w:r>
         <w:rPr>
@@ -12694,6 +12255,7 @@
   <w:style w:type="character" w:default="1" w:styleId="DefaultParagraphFont">
     <w:name w:val="Default Paragraph Font"/>
     <w:uiPriority w:val="1"/>
+    <w:semiHidden/>
     <w:unhideWhenUsed/>
   </w:style>
   <w:style w:type="table" w:default="1" w:styleId="TableNormal">
@@ -13699,6 +13261,12 @@
 </file>
 
 <file path=customXml/item1.xml><?xml version="1.0" encoding="utf-8"?>
+<p:properties xmlns:p="http://schemas.microsoft.com/office/2006/metadata/properties" xmlns:xsi="http://www.w3.org/2001/XMLSchema-instance" xmlns:pc="http://schemas.microsoft.com/office/infopath/2007/PartnerControls">
+  <documentManagement/>
+</p:properties>
+</file>
+
+<file path=customXml/item2.xml><?xml version="1.0" encoding="utf-8"?>
 <?mso-contentType ?>
 <FormTemplates xmlns="http://schemas.microsoft.com/sharepoint/v3/contenttype/forms">
   <Display>DocumentLibraryForm</Display>
@@ -13707,17 +13275,7 @@
 </FormTemplates>
 </file>
 
-<file path=customXml/item2.xml><?xml version="1.0" encoding="utf-8"?>
-<p:properties xmlns:p="http://schemas.microsoft.com/office/2006/metadata/properties" xmlns:xsi="http://www.w3.org/2001/XMLSchema-instance" xmlns:pc="http://schemas.microsoft.com/office/infopath/2007/PartnerControls">
-  <documentManagement/>
-</p:properties>
-</file>
-
 <file path=customXml/item3.xml><?xml version="1.0" encoding="utf-8"?>
-<b:Sources xmlns:b="http://schemas.openxmlformats.org/officeDocument/2006/bibliography" xmlns="http://schemas.openxmlformats.org/officeDocument/2006/bibliography" SelectedStyle="\APASixthEditionOfficeOnline.xsl" StyleName="APA" Version="6"/>
-</file>
-
-<file path=customXml/item4.xml><?xml version="1.0" encoding="utf-8"?>
 <ct:contentTypeSchema xmlns:ct="http://schemas.microsoft.com/office/2006/metadata/contentType" xmlns:ma="http://schemas.microsoft.com/office/2006/metadata/properties/metaAttributes" ct:_="" ma:_="" ma:contentTypeName="Document" ma:contentTypeID="0x010100189E0BC3A55D834DB349A6659B7E90E2" ma:contentTypeVersion="8" ma:contentTypeDescription="Een nieuw document maken." ma:contentTypeScope="" ma:versionID="584b545a48d18ba88cb99a917ae2a865">
   <xsd:schema xmlns:xsd="http://www.w3.org/2001/XMLSchema" xmlns:xs="http://www.w3.org/2001/XMLSchema" xmlns:p="http://schemas.microsoft.com/office/2006/metadata/properties" xmlns:ns3="0a922032-1e63-4449-bbea-a0ae875d9012" xmlns:ns4="3bd0b382-1ba9-4beb-a928-ca94142d802d" targetNamespace="http://schemas.microsoft.com/office/2006/metadata/properties" ma:root="true" ma:fieldsID="385076f40f584c2d6bc9cf0b44633a75" ns3:_="" ns4:_="">
     <xsd:import namespace="0a922032-1e63-4449-bbea-a0ae875d9012"/>
@@ -13906,15 +13464,11 @@
 </ct:contentTypeSchema>
 </file>
 
-<file path=customXml/itemProps1.xml><?xml version="1.0" encoding="utf-8"?>
-<ds:datastoreItem xmlns:ds="http://schemas.openxmlformats.org/officeDocument/2006/customXml" ds:itemID="{8D559B33-4825-405B-ACEB-6F229225D325}">
-  <ds:schemaRefs>
-    <ds:schemaRef ds:uri="http://schemas.microsoft.com/sharepoint/v3/contenttype/forms"/>
-  </ds:schemaRefs>
-</ds:datastoreItem>
+<file path=customXml/item4.xml><?xml version="1.0" encoding="utf-8"?>
+<b:Sources xmlns:b="http://schemas.openxmlformats.org/officeDocument/2006/bibliography" xmlns="http://schemas.openxmlformats.org/officeDocument/2006/bibliography" SelectedStyle="\APASixthEditionOfficeOnline.xsl" StyleName="APA" Version="6"/>
 </file>
 
-<file path=customXml/itemProps2.xml><?xml version="1.0" encoding="utf-8"?>
+<file path=customXml/itemProps1.xml><?xml version="1.0" encoding="utf-8"?>
 <ds:datastoreItem xmlns:ds="http://schemas.openxmlformats.org/officeDocument/2006/customXml" ds:itemID="{AC94A26D-82EB-45B7-AEA3-129FBDD1FCEB}">
   <ds:schemaRefs>
     <ds:schemaRef ds:uri="http://schemas.microsoft.com/office/2006/metadata/properties"/>
@@ -13923,15 +13477,15 @@
 </ds:datastoreItem>
 </file>
 
-<file path=customXml/itemProps3.xml><?xml version="1.0" encoding="utf-8"?>
-<ds:datastoreItem xmlns:ds="http://schemas.openxmlformats.org/officeDocument/2006/customXml" ds:itemID="{92885F8D-49B8-478F-9082-3CB2AA801698}">
+<file path=customXml/itemProps2.xml><?xml version="1.0" encoding="utf-8"?>
+<ds:datastoreItem xmlns:ds="http://schemas.openxmlformats.org/officeDocument/2006/customXml" ds:itemID="{8D559B33-4825-405B-ACEB-6F229225D325}">
   <ds:schemaRefs>
-    <ds:schemaRef ds:uri="http://schemas.openxmlformats.org/officeDocument/2006/bibliography"/>
+    <ds:schemaRef ds:uri="http://schemas.microsoft.com/sharepoint/v3/contenttype/forms"/>
   </ds:schemaRefs>
 </ds:datastoreItem>
 </file>
 
-<file path=customXml/itemProps4.xml><?xml version="1.0" encoding="utf-8"?>
+<file path=customXml/itemProps3.xml><?xml version="1.0" encoding="utf-8"?>
 <ds:datastoreItem xmlns:ds="http://schemas.openxmlformats.org/officeDocument/2006/customXml" ds:itemID="{455D8041-DD38-4E2C-8EBF-B8A80305C7E0}">
   <ds:schemaRefs>
     <ds:schemaRef ds:uri="http://schemas.microsoft.com/office/2006/metadata/contentType"/>
@@ -13948,4 +13502,12 @@
     <ds:schemaRef ds:uri="http://schemas.microsoft.com/internal/obd"/>
   </ds:schemaRefs>
 </ds:datastoreItem>
+</file>
+
+<file path=customXml/itemProps4.xml><?xml version="1.0" encoding="utf-8"?>
+<ds:datastoreItem xmlns:ds="http://schemas.openxmlformats.org/officeDocument/2006/customXml" ds:itemID="{92885F8D-49B8-478F-9082-3CB2AA801698}">
+  <ds:schemaRefs>
+    <ds:schemaRef ds:uri="http://schemas.openxmlformats.org/officeDocument/2006/bibliography"/>
+  </ds:schemaRefs>
+</ds:datastoreItem>
 </file>
</xml_diff>